<commit_message>
Added all images to the 4th lab
</commit_message>
<xml_diff>
--- a/Docs/4. Сценарий взаимодействия пользователя с системой.docx
+++ b/Docs/4. Сценарий взаимодействия пользователя с системой.docx
@@ -525,6 +525,61 @@
     </w:p>
     <w:p>
       <w:pPr>
+        <w:spacing w:before="600" w:after="100" w:afterAutospacing="1" w:line="288" w:lineRule="auto"/>
+        <w:ind w:firstLine="709"/>
+        <w:jc w:val="both"/>
+        <w:rPr>
+          <w:b/>
+          <w:sz w:val="26"/>
+          <w:szCs w:val="26"/>
+          <w:lang w:val="en-GB"/>
+        </w:rPr>
+      </w:pPr>
+      <w:r>
+        <w:rPr>
+          <w:b/>
+          <w:sz w:val="26"/>
+          <w:szCs w:val="26"/>
+        </w:rPr>
+        <w:t>4.</w:t>
+      </w:r>
+      <w:r>
+        <w:rPr>
+          <w:b/>
+          <w:sz w:val="26"/>
+          <w:szCs w:val="26"/>
+          <w:lang w:val="en-GB"/>
+        </w:rPr>
+        <w:t>2</w:t>
+      </w:r>
+      <w:r>
+        <w:rPr>
+          <w:b/>
+          <w:sz w:val="26"/>
+          <w:szCs w:val="26"/>
+        </w:rPr>
+        <w:t xml:space="preserve"> </w:t>
+      </w:r>
+      <w:r>
+        <w:rPr>
+          <w:b/>
+          <w:sz w:val="26"/>
+          <w:szCs w:val="26"/>
+        </w:rPr>
+        <w:t xml:space="preserve">Работа в </w:t>
+      </w:r>
+      <w:r>
+        <w:rPr>
+          <w:b/>
+          <w:sz w:val="26"/>
+          <w:szCs w:val="26"/>
+          <w:lang w:val="en-GB"/>
+        </w:rPr>
+        <w:t>Mercurial</w:t>
+      </w:r>
+    </w:p>
+    <w:p>
+      <w:pPr>
         <w:spacing w:line="288" w:lineRule="auto"/>
         <w:ind w:firstLine="709"/>
         <w:rPr>
@@ -921,6 +976,61 @@
     </w:p>
     <w:p>
       <w:pPr>
+        <w:spacing w:before="600" w:after="100" w:afterAutospacing="1" w:line="288" w:lineRule="auto"/>
+        <w:ind w:firstLine="709"/>
+        <w:jc w:val="both"/>
+        <w:rPr>
+          <w:b/>
+          <w:sz w:val="26"/>
+          <w:szCs w:val="26"/>
+          <w:lang w:val="en-GB"/>
+        </w:rPr>
+      </w:pPr>
+      <w:r>
+        <w:rPr>
+          <w:b/>
+          <w:sz w:val="26"/>
+          <w:szCs w:val="26"/>
+        </w:rPr>
+        <w:t>4.</w:t>
+      </w:r>
+      <w:r>
+        <w:rPr>
+          <w:b/>
+          <w:sz w:val="26"/>
+          <w:szCs w:val="26"/>
+          <w:lang w:val="en-GB"/>
+        </w:rPr>
+        <w:t>3</w:t>
+      </w:r>
+      <w:r>
+        <w:rPr>
+          <w:b/>
+          <w:sz w:val="26"/>
+          <w:szCs w:val="26"/>
+        </w:rPr>
+        <w:t xml:space="preserve"> </w:t>
+      </w:r>
+      <w:r>
+        <w:rPr>
+          <w:b/>
+          <w:sz w:val="26"/>
+          <w:szCs w:val="26"/>
+        </w:rPr>
+        <w:t xml:space="preserve">Работа в </w:t>
+      </w:r>
+      <w:r>
+        <w:rPr>
+          <w:b/>
+          <w:sz w:val="26"/>
+          <w:szCs w:val="26"/>
+          <w:lang w:val="en-GB"/>
+        </w:rPr>
+        <w:t>Git</w:t>
+      </w:r>
+    </w:p>
+    <w:p>
+      <w:pPr>
         <w:spacing w:line="288" w:lineRule="auto"/>
         <w:ind w:firstLine="709"/>
         <w:rPr>
@@ -928,11 +1038,227 @@
           <w:szCs w:val="26"/>
         </w:rPr>
       </w:pPr>
+      <w:r>
+        <w:rPr>
+          <w:noProof/>
+          <w:lang w:val="en-GB" w:eastAsia="en-GB"/>
+        </w:rPr>
+        <w:lastRenderedPageBreak/>
+        <w:drawing>
+          <wp:inline distT="0" distB="0" distL="0" distR="0" wp14:anchorId="1860D544" wp14:editId="62996B9E">
+            <wp:extent cx="5505450" cy="6189248"/>
+            <wp:effectExtent l="0" t="0" r="0" b="2540"/>
+            <wp:docPr id="1" name="Picture 1"/>
+            <wp:cNvGraphicFramePr>
+              <a:graphicFrameLocks xmlns:a="http://schemas.openxmlformats.org/drawingml/2006/main" noChangeAspect="1"/>
+            </wp:cNvGraphicFramePr>
+            <a:graphic xmlns:a="http://schemas.openxmlformats.org/drawingml/2006/main">
+              <a:graphicData uri="http://schemas.openxmlformats.org/drawingml/2006/picture">
+                <pic:pic xmlns:pic="http://schemas.openxmlformats.org/drawingml/2006/picture">
+                  <pic:nvPicPr>
+                    <pic:cNvPr id="1" name=""/>
+                    <pic:cNvPicPr/>
+                  </pic:nvPicPr>
+                  <pic:blipFill rotWithShape="1">
+                    <a:blip r:embed="rId15"/>
+                    <a:srcRect r="52525" b="5073"/>
+                    <a:stretch/>
+                  </pic:blipFill>
+                  <pic:spPr bwMode="auto">
+                    <a:xfrm>
+                      <a:off x="0" y="0"/>
+                      <a:ext cx="5541012" cy="6229227"/>
+                    </a:xfrm>
+                    <a:prstGeom prst="rect">
+                      <a:avLst/>
+                    </a:prstGeom>
+                    <a:ln>
+                      <a:noFill/>
+                    </a:ln>
+                    <a:extLst>
+                      <a:ext uri="{53640926-AAD7-44D8-BBD7-CCE9431645EC}">
+                        <a14:shadowObscured xmlns:a14="http://schemas.microsoft.com/office/drawing/2010/main"/>
+                      </a:ext>
+                    </a:extLst>
+                  </pic:spPr>
+                </pic:pic>
+              </a:graphicData>
+            </a:graphic>
+          </wp:inline>
+        </w:drawing>
+      </w:r>
+    </w:p>
+    <w:p>
+      <w:pPr>
+        <w:spacing w:line="288" w:lineRule="auto"/>
+        <w:ind w:firstLine="709"/>
+        <w:rPr>
+          <w:sz w:val="26"/>
+          <w:szCs w:val="26"/>
+        </w:rPr>
+      </w:pPr>
+    </w:p>
+    <w:p>
+      <w:pPr>
+        <w:spacing w:line="288" w:lineRule="auto"/>
+        <w:ind w:firstLine="709"/>
+        <w:rPr>
+          <w:noProof/>
+          <w:lang w:val="en-GB" w:eastAsia="en-GB"/>
+        </w:rPr>
+      </w:pPr>
+    </w:p>
+    <w:p>
+      <w:pPr>
+        <w:spacing w:line="288" w:lineRule="auto"/>
+        <w:ind w:firstLine="709"/>
+        <w:rPr>
+          <w:sz w:val="26"/>
+          <w:szCs w:val="26"/>
+        </w:rPr>
+      </w:pPr>
+      <w:r>
+        <w:rPr>
+          <w:noProof/>
+          <w:lang w:val="en-GB" w:eastAsia="en-GB"/>
+        </w:rPr>
+        <w:lastRenderedPageBreak/>
+        <w:drawing>
+          <wp:inline distT="0" distB="0" distL="0" distR="0" wp14:anchorId="4D5C09B9" wp14:editId="30B114A6">
+            <wp:extent cx="5562600" cy="3274189"/>
+            <wp:effectExtent l="0" t="0" r="0" b="2540"/>
+            <wp:docPr id="3" name="Picture 3"/>
+            <wp:cNvGraphicFramePr>
+              <a:graphicFrameLocks xmlns:a="http://schemas.openxmlformats.org/drawingml/2006/main" noChangeAspect="1"/>
+            </wp:cNvGraphicFramePr>
+            <a:graphic xmlns:a="http://schemas.openxmlformats.org/drawingml/2006/main">
+              <a:graphicData uri="http://schemas.openxmlformats.org/drawingml/2006/picture">
+                <pic:pic xmlns:pic="http://schemas.openxmlformats.org/drawingml/2006/picture">
+                  <pic:nvPicPr>
+                    <pic:cNvPr id="1" name=""/>
+                    <pic:cNvPicPr/>
+                  </pic:nvPicPr>
+                  <pic:blipFill rotWithShape="1">
+                    <a:blip r:embed="rId16"/>
+                    <a:srcRect r="52223" b="49982"/>
+                    <a:stretch/>
+                  </pic:blipFill>
+                  <pic:spPr bwMode="auto">
+                    <a:xfrm>
+                      <a:off x="0" y="0"/>
+                      <a:ext cx="5577670" cy="3283059"/>
+                    </a:xfrm>
+                    <a:prstGeom prst="rect">
+                      <a:avLst/>
+                    </a:prstGeom>
+                    <a:ln>
+                      <a:noFill/>
+                    </a:ln>
+                    <a:extLst>
+                      <a:ext uri="{53640926-AAD7-44D8-BBD7-CCE9431645EC}">
+                        <a14:shadowObscured xmlns:a14="http://schemas.microsoft.com/office/drawing/2010/main"/>
+                      </a:ext>
+                    </a:extLst>
+                  </pic:spPr>
+                </pic:pic>
+              </a:graphicData>
+            </a:graphic>
+          </wp:inline>
+        </w:drawing>
+      </w:r>
+    </w:p>
+    <w:p>
+      <w:pPr>
+        <w:spacing w:line="288" w:lineRule="auto"/>
+        <w:ind w:firstLine="709"/>
+        <w:rPr>
+          <w:sz w:val="26"/>
+          <w:szCs w:val="26"/>
+        </w:rPr>
+      </w:pPr>
+    </w:p>
+    <w:p>
+      <w:pPr>
+        <w:spacing w:line="288" w:lineRule="auto"/>
+        <w:ind w:firstLine="709"/>
+        <w:rPr>
+          <w:noProof/>
+          <w:lang w:val="en-GB" w:eastAsia="en-GB"/>
+        </w:rPr>
+      </w:pPr>
+    </w:p>
+    <w:p>
+      <w:pPr>
+        <w:spacing w:line="288" w:lineRule="auto"/>
+        <w:ind w:firstLine="709"/>
+        <w:rPr>
+          <w:noProof/>
+          <w:lang w:val="en-GB" w:eastAsia="en-GB"/>
+        </w:rPr>
+      </w:pPr>
+    </w:p>
+    <w:p>
+      <w:pPr>
+        <w:spacing w:line="288" w:lineRule="auto"/>
+        <w:ind w:firstLine="709"/>
+        <w:rPr>
+          <w:sz w:val="26"/>
+          <w:szCs w:val="26"/>
+        </w:rPr>
+      </w:pPr>
+      <w:r>
+        <w:rPr>
+          <w:noProof/>
+          <w:lang w:val="en-GB" w:eastAsia="en-GB"/>
+        </w:rPr>
+        <w:drawing>
+          <wp:inline distT="0" distB="0" distL="0" distR="0" wp14:anchorId="30872B6D" wp14:editId="71AD3E04">
+            <wp:extent cx="5552362" cy="3523615"/>
+            <wp:effectExtent l="0" t="0" r="0" b="635"/>
+            <wp:docPr id="5" name="Picture 5"/>
+            <wp:cNvGraphicFramePr>
+              <a:graphicFrameLocks xmlns:a="http://schemas.openxmlformats.org/drawingml/2006/main" noChangeAspect="1"/>
+            </wp:cNvGraphicFramePr>
+            <a:graphic xmlns:a="http://schemas.openxmlformats.org/drawingml/2006/main">
+              <a:graphicData uri="http://schemas.openxmlformats.org/drawingml/2006/picture">
+                <pic:pic xmlns:pic="http://schemas.openxmlformats.org/drawingml/2006/picture">
+                  <pic:nvPicPr>
+                    <pic:cNvPr id="1" name=""/>
+                    <pic:cNvPicPr/>
+                  </pic:nvPicPr>
+                  <pic:blipFill rotWithShape="1">
+                    <a:blip r:embed="rId17"/>
+                    <a:srcRect t="269" r="37103" b="28738"/>
+                    <a:stretch/>
+                  </pic:blipFill>
+                  <pic:spPr bwMode="auto">
+                    <a:xfrm>
+                      <a:off x="0" y="0"/>
+                      <a:ext cx="5605444" cy="3557302"/>
+                    </a:xfrm>
+                    <a:prstGeom prst="rect">
+                      <a:avLst/>
+                    </a:prstGeom>
+                    <a:ln>
+                      <a:noFill/>
+                    </a:ln>
+                    <a:extLst>
+                      <a:ext uri="{53640926-AAD7-44D8-BBD7-CCE9431645EC}">
+                        <a14:shadowObscured xmlns:a14="http://schemas.microsoft.com/office/drawing/2010/main"/>
+                      </a:ext>
+                    </a:extLst>
+                  </pic:spPr>
+                </pic:pic>
+              </a:graphicData>
+            </a:graphic>
+          </wp:inline>
+        </w:drawing>
+      </w:r>
       <w:bookmarkStart w:id="0" w:name="_GoBack"/>
       <w:bookmarkEnd w:id="0"/>
     </w:p>
     <w:sectPr>
-      <w:headerReference w:type="default" r:id="rId15"/>
+      <w:headerReference w:type="default" r:id="rId18"/>
       <w:pgSz w:w="11906" w:h="16838" w:code="9"/>
       <w:pgMar w:top="851" w:right="567" w:bottom="1701" w:left="1418" w:header="0" w:footer="0" w:gutter="0"/>
       <w:pgNumType w:start="39"/>
@@ -1886,6 +2212,7 @@
                                 <w:docPartUnique/>
                               </w:docPartObj>
                             </w:sdtPr>
+                            <w:sdtEndPr/>
                             <w:sdtContent>
                               <w:p>
                                 <w:pPr>
@@ -1905,7 +2232,7 @@
                                   <w:rPr>
                                     <w:noProof/>
                                   </w:rPr>
-                                  <w:t>42</w:t>
+                                  <w:t>44</w:t>
                                 </w:r>
                                 <w:r>
                                   <w:rPr>
@@ -2157,6 +2484,7 @@
                           <w:docPartUnique/>
                         </w:docPartObj>
                       </w:sdtPr>
+                      <w:sdtEndPr/>
                       <w:sdtContent>
                         <w:p>
                           <w:pPr>
@@ -2176,7 +2504,7 @@
                             <w:rPr>
                               <w:noProof/>
                             </w:rPr>
-                            <w:t>42</w:t>
+                            <w:t>44</w:t>
                           </w:r>
                           <w:r>
                             <w:rPr>
@@ -7093,7 +7421,7 @@
 </file>
 
 <file path=customXml/itemProps1.xml><?xml version="1.0" encoding="utf-8"?>
-<ds:datastoreItem xmlns:ds="http://schemas.openxmlformats.org/officeDocument/2006/customXml" ds:itemID="{F042E1DF-ABD9-43ED-AAB3-F5443951769A}">
+<ds:datastoreItem xmlns:ds="http://schemas.openxmlformats.org/officeDocument/2006/customXml" ds:itemID="{B7D88A96-9A09-486C-B20B-432A78EE565A}">
   <ds:schemaRefs>
     <ds:schemaRef ds:uri="http://schemas.openxmlformats.org/officeDocument/2006/bibliography"/>
   </ds:schemaRefs>

</xml_diff>

<commit_message>
OMYGASH I CAN'T BELIEVE THIS
</commit_message>
<xml_diff>
--- a/Docs/4. Сценарий взаимодействия пользователя с системой.docx
+++ b/Docs/4. Сценарий взаимодействия пользователя с системой.docx
@@ -694,7 +694,23 @@
           <w:sz w:val="26"/>
           <w:szCs w:val="26"/>
         </w:rPr>
-        <w:t xml:space="preserve">Рисунок 4.2 – Результаты работы команды </w:t>
+        <w:t xml:space="preserve">Рисунок 4.2 – </w:t>
+      </w:r>
+      <w:r>
+        <w:rPr>
+          <w:rFonts w:eastAsia="TimesNewRoman"/>
+          <w:sz w:val="26"/>
+          <w:szCs w:val="26"/>
+        </w:rPr>
+        <w:t>Ожидаемый результат</w:t>
+      </w:r>
+      <w:r>
+        <w:rPr>
+          <w:rFonts w:eastAsia="TimesNewRoman"/>
+          <w:sz w:val="26"/>
+          <w:szCs w:val="26"/>
+        </w:rPr>
+        <w:t xml:space="preserve"> работы команды </w:t>
       </w:r>
       <w:proofErr w:type="spellStart"/>
       <w:r>
@@ -1036,7 +1052,23 @@
           <w:sz w:val="26"/>
           <w:szCs w:val="26"/>
         </w:rPr>
-        <w:t xml:space="preserve">Рисунок 4.3 – Результаты работы команды </w:t>
+        <w:t xml:space="preserve">Рисунок 4.3 – </w:t>
+      </w:r>
+      <w:r>
+        <w:rPr>
+          <w:rFonts w:eastAsia="TimesNewRoman"/>
+          <w:sz w:val="26"/>
+          <w:szCs w:val="26"/>
+        </w:rPr>
+        <w:t>Вид окна с работой</w:t>
+      </w:r>
+      <w:r>
+        <w:rPr>
+          <w:rFonts w:eastAsia="TimesNewRoman"/>
+          <w:sz w:val="26"/>
+          <w:szCs w:val="26"/>
+        </w:rPr>
+        <w:t xml:space="preserve"> команды </w:t>
       </w:r>
       <w:proofErr w:type="spellStart"/>
       <w:r>
@@ -1315,7 +1347,23 @@
           <w:sz w:val="26"/>
           <w:szCs w:val="26"/>
         </w:rPr>
-        <w:t xml:space="preserve">Рисунок 4.4 – Результаты работы команды </w:t>
+        <w:t xml:space="preserve">Рисунок 4.4 – </w:t>
+      </w:r>
+      <w:r>
+        <w:rPr>
+          <w:rFonts w:eastAsia="TimesNewRoman"/>
+          <w:sz w:val="26"/>
+          <w:szCs w:val="26"/>
+        </w:rPr>
+        <w:t>Ожидаемый результат</w:t>
+      </w:r>
+      <w:r>
+        <w:rPr>
+          <w:rFonts w:eastAsia="TimesNewRoman"/>
+          <w:sz w:val="26"/>
+          <w:szCs w:val="26"/>
+        </w:rPr>
+        <w:t xml:space="preserve"> работы команды </w:t>
       </w:r>
       <w:proofErr w:type="spellStart"/>
       <w:r>
@@ -1917,7 +1965,14 @@
           <w:sz w:val="26"/>
           <w:szCs w:val="26"/>
         </w:rPr>
-        <w:t>и пример полной версии команды можно наблюдать на рисунке 4.5:</w:t>
+        <w:t>и пример полной версии команды</w:t>
+      </w:r>
+      <w:r>
+        <w:rPr>
+          <w:sz w:val="26"/>
+          <w:szCs w:val="26"/>
+        </w:rPr>
+        <w:t xml:space="preserve"> можно наблюдать на рисунке 4.5; при работе из консоли результат должен быть таким же:</w:t>
       </w:r>
     </w:p>
     <w:p>
@@ -2044,6 +2099,25 @@
         </w:rPr>
         <w:t>clone</w:t>
       </w:r>
+      <w:r>
+        <w:rPr>
+          <w:rFonts w:eastAsia="TimesNewRoman"/>
+          <w:sz w:val="26"/>
+          <w:szCs w:val="26"/>
+        </w:rPr>
+        <w:t xml:space="preserve"> в </w:t>
+      </w:r>
+      <w:proofErr w:type="spellStart"/>
+      <w:r>
+        <w:rPr>
+          <w:rFonts w:eastAsia="TimesNewRoman"/>
+          <w:sz w:val="26"/>
+          <w:szCs w:val="26"/>
+          <w:lang w:val="en-GB"/>
+        </w:rPr>
+        <w:t>SourceTree</w:t>
+      </w:r>
+      <w:proofErr w:type="spellEnd"/>
     </w:p>
     <w:p>
       <w:pPr>
@@ -2054,7 +2128,6 @@
           <w:rFonts w:eastAsia="TimesNewRoman"/>
           <w:sz w:val="26"/>
           <w:szCs w:val="26"/>
-          <w:lang w:val="en-GB"/>
         </w:rPr>
       </w:pPr>
     </w:p>
@@ -2190,23 +2263,7 @@
           <w:sz w:val="26"/>
           <w:szCs w:val="26"/>
         </w:rPr>
-        <w:t>Рисунок 4.</w:t>
-      </w:r>
-      <w:r>
-        <w:rPr>
-          <w:rFonts w:eastAsia="TimesNewRoman"/>
-          <w:sz w:val="26"/>
-          <w:szCs w:val="26"/>
-        </w:rPr>
-        <w:t>6</w:t>
-      </w:r>
-      <w:r>
-        <w:rPr>
-          <w:rFonts w:eastAsia="TimesNewRoman"/>
-          <w:sz w:val="26"/>
-          <w:szCs w:val="26"/>
-        </w:rPr>
-        <w:t xml:space="preserve">– </w:t>
+        <w:t xml:space="preserve">Рисунок 4.6– </w:t>
       </w:r>
       <w:proofErr w:type="gramStart"/>
       <w:r>
@@ -2485,7 +2542,23 @@
           <w:sz w:val="26"/>
           <w:szCs w:val="26"/>
         </w:rPr>
-        <w:t xml:space="preserve"> Результаты всех трёх операций можно увидеть на рисунке 4.</w:t>
+        <w:t xml:space="preserve"> </w:t>
+      </w:r>
+      <w:r>
+        <w:rPr>
+          <w:rFonts w:eastAsia="TimesNewRoman"/>
+          <w:sz w:val="26"/>
+          <w:szCs w:val="26"/>
+        </w:rPr>
+        <w:t>Ожидаемые результаты</w:t>
+      </w:r>
+      <w:r>
+        <w:rPr>
+          <w:rFonts w:eastAsia="TimesNewRoman"/>
+          <w:sz w:val="26"/>
+          <w:szCs w:val="26"/>
+        </w:rPr>
+        <w:t xml:space="preserve"> всех трёх операций можно увидеть на рисунке 4.</w:t>
       </w:r>
       <w:r>
         <w:rPr>
@@ -2619,7 +2692,23 @@
           <w:sz w:val="26"/>
           <w:szCs w:val="26"/>
         </w:rPr>
-        <w:t xml:space="preserve"> – Результаты работы команд </w:t>
+        <w:t xml:space="preserve"> – </w:t>
+      </w:r>
+      <w:r>
+        <w:rPr>
+          <w:rFonts w:eastAsia="TimesNewRoman"/>
+          <w:sz w:val="26"/>
+          <w:szCs w:val="26"/>
+        </w:rPr>
+        <w:t>Ожидаемые результаты</w:t>
+      </w:r>
+      <w:r>
+        <w:rPr>
+          <w:rFonts w:eastAsia="TimesNewRoman"/>
+          <w:sz w:val="26"/>
+          <w:szCs w:val="26"/>
+        </w:rPr>
+        <w:t xml:space="preserve"> работы команд </w:t>
       </w:r>
       <w:r>
         <w:rPr>
@@ -3245,15 +3334,7 @@
           <w:sz w:val="26"/>
           <w:szCs w:val="26"/>
         </w:rPr>
-        <w:t xml:space="preserve"> – </w:t>
-      </w:r>
-      <w:r>
-        <w:rPr>
-          <w:rFonts w:eastAsia="TimesNewRoman"/>
-          <w:sz w:val="26"/>
-          <w:szCs w:val="26"/>
-        </w:rPr>
-        <w:t xml:space="preserve">Просмотр содержимого </w:t>
+        <w:t xml:space="preserve"> – Просмотр содержимого </w:t>
       </w:r>
       <w:proofErr w:type="gramStart"/>
       <w:r>
@@ -4035,7 +4116,23 @@
           <w:sz w:val="26"/>
           <w:szCs w:val="26"/>
         </w:rPr>
-        <w:t>&gt;, а результат её выполнения показан на рисунке 4.</w:t>
+        <w:t xml:space="preserve">&gt;, а </w:t>
+      </w:r>
+      <w:r>
+        <w:rPr>
+          <w:rFonts w:eastAsia="TimesNewRoman"/>
+          <w:sz w:val="26"/>
+          <w:szCs w:val="26"/>
+        </w:rPr>
+        <w:t xml:space="preserve">ожидаемый </w:t>
+      </w:r>
+      <w:r>
+        <w:rPr>
+          <w:rFonts w:eastAsia="TimesNewRoman"/>
+          <w:sz w:val="26"/>
+          <w:szCs w:val="26"/>
+        </w:rPr>
+        <w:t>результат её выполнения показан на рисунке 4.</w:t>
       </w:r>
       <w:r>
         <w:rPr>
@@ -4432,7 +4529,41 @@
           <w:sz w:val="26"/>
           <w:szCs w:val="26"/>
         </w:rPr>
-        <w:t>; результат её выполнения – на рисунке 4.</w:t>
+        <w:t xml:space="preserve">; </w:t>
+      </w:r>
+      <w:r>
+        <w:rPr>
+          <w:rFonts w:eastAsia="TimesNewRoman"/>
+          <w:sz w:val="26"/>
+          <w:szCs w:val="26"/>
+        </w:rPr>
+        <w:t xml:space="preserve">ожидаемый </w:t>
+      </w:r>
+      <w:r>
+        <w:rPr>
+          <w:rFonts w:eastAsia="TimesNewRoman"/>
+          <w:sz w:val="26"/>
+          <w:szCs w:val="26"/>
+        </w:rPr>
+        <w:t>результат</w:t>
+      </w:r>
+      <w:r>
+        <w:rPr>
+          <w:rFonts w:eastAsia="TimesNewRoman"/>
+          <w:sz w:val="26"/>
+          <w:szCs w:val="26"/>
+        </w:rPr>
+        <w:t xml:space="preserve"> показан </w:t>
+      </w:r>
+      <w:bookmarkStart w:id="0" w:name="_GoBack"/>
+      <w:bookmarkEnd w:id="0"/>
+      <w:r>
+        <w:rPr>
+          <w:rFonts w:eastAsia="TimesNewRoman"/>
+          <w:sz w:val="26"/>
+          <w:szCs w:val="26"/>
+        </w:rPr>
+        <w:t>на рисунке 4.</w:t>
       </w:r>
       <w:r>
         <w:rPr>
@@ -5310,8 +5441,6 @@
           <w:szCs w:val="26"/>
         </w:rPr>
       </w:pPr>
-      <w:bookmarkStart w:id="0" w:name="_GoBack"/>
-      <w:bookmarkEnd w:id="0"/>
     </w:p>
     <w:sectPr>
       <w:headerReference w:type="default" r:id="rId20"/>
@@ -11477,7 +11606,7 @@
 </file>
 
 <file path=customXml/itemProps1.xml><?xml version="1.0" encoding="utf-8"?>
-<ds:datastoreItem xmlns:ds="http://schemas.openxmlformats.org/officeDocument/2006/customXml" ds:itemID="{3A2198D2-3F89-4006-BCE0-4EF39ADF75FE}">
+<ds:datastoreItem xmlns:ds="http://schemas.openxmlformats.org/officeDocument/2006/customXml" ds:itemID="{74451B8C-AABF-4E2F-8068-085951EE4875}">
   <ds:schemaRefs>
     <ds:schemaRef ds:uri="http://schemas.openxmlformats.org/officeDocument/2006/bibliography"/>
   </ds:schemaRefs>

</xml_diff>